<commit_message>
Pridany dokumenty - zadani, navrh reseni a dokumentace
</commit_message>
<xml_diff>
--- a/Zdroje.docx
+++ b/Zdroje.docx
@@ -1,6 +1,6 @@
 
 <file path=word/document.xml><?xml version="1.0" encoding="utf-8"?>
-<w:document xmlns:wpc="http://schemas.microsoft.com/office/word/2010/wordprocessingCanvas" xmlns:cx="http://schemas.microsoft.com/office/drawing/2014/chartex" xmlns:cx1="http://schemas.microsoft.com/office/drawing/2015/9/8/chartex" xmlns:cx2="http://schemas.microsoft.com/office/drawing/2015/10/21/chartex" xmlns:cx3="http://schemas.microsoft.com/office/drawing/2016/5/9/chartex" xmlns:cx4="http://schemas.microsoft.com/office/drawing/2016/5/10/chartex" xmlns:cx5="http://schemas.microsoft.com/office/drawing/2016/5/11/chartex" xmlns:cx6="http://schemas.microsoft.com/office/drawing/2016/5/12/chartex" xmlns:cx7="http://schemas.microsoft.com/office/drawing/2016/5/13/chartex" xmlns:cx8="http://schemas.microsoft.com/office/drawing/2016/5/14/chartex" xmlns:mc="http://schemas.openxmlformats.org/markup-compatibility/2006" xmlns:aink="http://schemas.microsoft.com/office/drawing/2016/ink" xmlns:am3d="http://schemas.microsoft.com/office/drawing/2017/model3d" xmlns:o="urn:schemas-microsoft-com:office:office" xmlns:r="http://schemas.openxmlformats.org/officeDocument/2006/relationships" xmlns:m="http://schemas.openxmlformats.org/officeDocument/2006/math" xmlns:v="urn:schemas-microsoft-com:vml" xmlns:wp14="http://schemas.microsoft.com/office/word/2010/wordprocessingDrawing" xmlns:wp="http://schemas.openxmlformats.org/drawingml/2006/wordprocessingDrawing" xmlns:w10="urn:schemas-microsoft-com:office:word" xmlns:w="http://schemas.openxmlformats.org/wordprocessingml/2006/main" xmlns:w14="http://schemas.microsoft.com/office/word/2010/wordml" xmlns:w15="http://schemas.microsoft.com/office/word/2012/wordml" xmlns:w16cid="http://schemas.microsoft.com/office/word/2016/wordml/cid" xmlns:w16se="http://schemas.microsoft.com/office/word/2015/wordml/symex" xmlns:wpg="http://schemas.microsoft.com/office/word/2010/wordprocessingGroup" xmlns:wpi="http://schemas.microsoft.com/office/word/2010/wordprocessingInk" xmlns:wne="http://schemas.microsoft.com/office/word/2006/wordml" xmlns:wps="http://schemas.microsoft.com/office/word/2010/wordprocessingShape" mc:Ignorable="w14 w15 w16se w16cid wp14">
+<w:document xmlns:wpc="http://schemas.microsoft.com/office/word/2010/wordprocessingCanvas" xmlns:cx="http://schemas.microsoft.com/office/drawing/2014/chartex" xmlns:cx1="http://schemas.microsoft.com/office/drawing/2015/9/8/chartex" xmlns:cx2="http://schemas.microsoft.com/office/drawing/2015/10/21/chartex" xmlns:cx3="http://schemas.microsoft.com/office/drawing/2016/5/9/chartex" xmlns:cx4="http://schemas.microsoft.com/office/drawing/2016/5/10/chartex" xmlns:cx5="http://schemas.microsoft.com/office/drawing/2016/5/11/chartex" xmlns:cx6="http://schemas.microsoft.com/office/drawing/2016/5/12/chartex" xmlns:cx7="http://schemas.microsoft.com/office/drawing/2016/5/13/chartex" xmlns:cx8="http://schemas.microsoft.com/office/drawing/2016/5/14/chartex" xmlns:mc="http://schemas.openxmlformats.org/markup-compatibility/2006" xmlns:aink="http://schemas.microsoft.com/office/drawing/2016/ink" xmlns:am3d="http://schemas.microsoft.com/office/drawing/2017/model3d" xmlns:o="urn:schemas-microsoft-com:office:office" xmlns:oel="http://schemas.microsoft.com/office/2019/extlst" xmlns:r="http://schemas.openxmlformats.org/officeDocument/2006/relationships" xmlns:m="http://schemas.openxmlformats.org/officeDocument/2006/math" xmlns:v="urn:schemas-microsoft-com:vml" xmlns:wp14="http://schemas.microsoft.com/office/word/2010/wordprocessingDrawing" xmlns:wp="http://schemas.openxmlformats.org/drawingml/2006/wordprocessingDrawing" xmlns:w10="urn:schemas-microsoft-com:office:word" xmlns:w="http://schemas.openxmlformats.org/wordprocessingml/2006/main" xmlns:w14="http://schemas.microsoft.com/office/word/2010/wordml" xmlns:w15="http://schemas.microsoft.com/office/word/2012/wordml" xmlns:w16cex="http://schemas.microsoft.com/office/word/2018/wordml/cex" xmlns:w16cid="http://schemas.microsoft.com/office/word/2016/wordml/cid" xmlns:w16="http://schemas.microsoft.com/office/word/2018/wordml" xmlns:w16du="http://schemas.microsoft.com/office/word/2023/wordml/word16du" xmlns:w16sdtdh="http://schemas.microsoft.com/office/word/2020/wordml/sdtdatahash" xmlns:w16sdtfl="http://schemas.microsoft.com/office/word/2024/wordml/sdtformatlock" xmlns:w16se="http://schemas.microsoft.com/office/word/2015/wordml/symex" xmlns:wpg="http://schemas.microsoft.com/office/word/2010/wordprocessingGroup" xmlns:wpi="http://schemas.microsoft.com/office/word/2010/wordprocessingInk" xmlns:wne="http://schemas.microsoft.com/office/word/2006/wordml" xmlns:wps="http://schemas.microsoft.com/office/word/2010/wordprocessingShape" mc:Ignorable="w14 w15 w16se w16cid w16 w16cex w16sdtdh w16sdtfl w16du wp14">
   <w:body>
     <w:p>
       <w:pPr>
@@ -8,9 +8,6 @@
           <w:rStyle w:val="Hypertextovodkaz"/>
         </w:rPr>
       </w:pPr>
-      <w:r>
-        <w:t xml:space="preserve">Zdroje: </w:t>
-      </w:r>
       <w:hyperlink r:id="rId4" w:history="1">
         <w:r>
           <w:rPr>
@@ -30,137 +27,7 @@
         </w:r>
       </w:hyperlink>
     </w:p>
-    <w:p>
-      <w:bookmarkStart w:id="0" w:name="_GoBack"/>
-      <w:bookmarkEnd w:id="0"/>
-    </w:p>
-    <w:p>
-      <w:r>
-        <w:t xml:space="preserve">Zvolil jsem </w:t>
-      </w:r>
-      <w:proofErr w:type="spellStart"/>
-      <w:r>
-        <w:t>flutter</w:t>
-      </w:r>
-      <w:proofErr w:type="spellEnd"/>
-      <w:r>
-        <w:t xml:space="preserve"> pro jeho </w:t>
-      </w:r>
-      <w:proofErr w:type="spellStart"/>
-      <w:r>
-        <w:t>multiplatformnost</w:t>
-      </w:r>
-      <w:proofErr w:type="spellEnd"/>
-      <w:r>
-        <w:t xml:space="preserve">, a </w:t>
-      </w:r>
-      <w:proofErr w:type="gramStart"/>
-      <w:r>
-        <w:t>známost</w:t>
-      </w:r>
-      <w:proofErr w:type="gramEnd"/>
-      <w:r>
-        <w:t xml:space="preserve"> jelikož jsem s ním dříve už dělal jako </w:t>
-      </w:r>
-      <w:proofErr w:type="spellStart"/>
-      <w:r>
-        <w:t>backend</w:t>
-      </w:r>
-      <w:proofErr w:type="spellEnd"/>
-      <w:r>
-        <w:t xml:space="preserve"> jsem měl na výběr mezi vlastním a </w:t>
-      </w:r>
-      <w:proofErr w:type="spellStart"/>
-      <w:r>
-        <w:t>firebase</w:t>
-      </w:r>
-      <w:proofErr w:type="spellEnd"/>
-      <w:r>
-        <w:t xml:space="preserve"> či jeho </w:t>
-      </w:r>
-      <w:proofErr w:type="spellStart"/>
-      <w:r>
-        <w:t>opensource</w:t>
-      </w:r>
-      <w:proofErr w:type="spellEnd"/>
-      <w:r>
-        <w:t xml:space="preserve"> alternativě </w:t>
-      </w:r>
-      <w:proofErr w:type="spellStart"/>
-      <w:r>
-        <w:t>supabase</w:t>
-      </w:r>
-      <w:proofErr w:type="spellEnd"/>
-      <w:r>
-        <w:t xml:space="preserve"> ale pro větší kontrolu a vlastní navržení databáze která je relační na rozdíl od nerelačních co </w:t>
-      </w:r>
-      <w:proofErr w:type="spellStart"/>
-      <w:r>
-        <w:t>supabase</w:t>
-      </w:r>
-      <w:proofErr w:type="spellEnd"/>
-      <w:r>
-        <w:t xml:space="preserve"> a </w:t>
-      </w:r>
-      <w:proofErr w:type="spellStart"/>
-      <w:r>
-        <w:t>firebase</w:t>
-      </w:r>
-      <w:proofErr w:type="spellEnd"/>
-      <w:r>
-        <w:t xml:space="preserve"> nabízí jsem zvolil vlastní </w:t>
-      </w:r>
-      <w:proofErr w:type="spellStart"/>
-      <w:r>
-        <w:t>backend</w:t>
-      </w:r>
-      <w:proofErr w:type="spellEnd"/>
-      <w:r>
-        <w:t xml:space="preserve"> a to přes </w:t>
-      </w:r>
-      <w:proofErr w:type="spellStart"/>
-      <w:r>
-        <w:t>ServerPod</w:t>
-      </w:r>
-      <w:proofErr w:type="spellEnd"/>
-      <w:r>
-        <w:t xml:space="preserve">, jelikož se píše ve stejném jazyce jako </w:t>
-      </w:r>
-      <w:proofErr w:type="spellStart"/>
-      <w:r>
-        <w:t>flutter</w:t>
-      </w:r>
-      <w:proofErr w:type="spellEnd"/>
-    </w:p>
-    <w:p>
-      <w:r>
-        <w:t xml:space="preserve">Pro databázi použiji </w:t>
-      </w:r>
-      <w:proofErr w:type="spellStart"/>
-      <w:r>
-        <w:t>PostgresSQL</w:t>
-      </w:r>
-      <w:proofErr w:type="spellEnd"/>
-      <w:r>
-        <w:t xml:space="preserve">, protože je pro </w:t>
-      </w:r>
-      <w:proofErr w:type="spellStart"/>
-      <w:r>
-        <w:t>ServerPod</w:t>
-      </w:r>
-      <w:proofErr w:type="spellEnd"/>
-      <w:r>
-        <w:t xml:space="preserve"> </w:t>
-      </w:r>
-      <w:proofErr w:type="spellStart"/>
-      <w:r>
-        <w:t>backend</w:t>
-      </w:r>
-      <w:proofErr w:type="spellEnd"/>
-      <w:r>
-        <w:t xml:space="preserve"> standard.</w:t>
-      </w:r>
-    </w:p>
+    <w:p/>
     <w:sectPr>
       <w:pgSz w:w="11906" w:h="16838"/>
       <w:pgMar w:top="1417" w:right="1417" w:bottom="1417" w:left="1417" w:header="708" w:footer="708" w:gutter="0"/>
@@ -172,7 +39,7 @@
 </file>
 
 <file path=word/styles.xml><?xml version="1.0" encoding="utf-8"?>
-<w:styles xmlns:mc="http://schemas.openxmlformats.org/markup-compatibility/2006" xmlns:r="http://schemas.openxmlformats.org/officeDocument/2006/relationships" xmlns:w="http://schemas.openxmlformats.org/wordprocessingml/2006/main" xmlns:w14="http://schemas.microsoft.com/office/word/2010/wordml" xmlns:w15="http://schemas.microsoft.com/office/word/2012/wordml" xmlns:w16cid="http://schemas.microsoft.com/office/word/2016/wordml/cid" xmlns:w16se="http://schemas.microsoft.com/office/word/2015/wordml/symex" mc:Ignorable="w14 w15 w16se w16cid">
+<w:styles xmlns:mc="http://schemas.openxmlformats.org/markup-compatibility/2006" xmlns:r="http://schemas.openxmlformats.org/officeDocument/2006/relationships" xmlns:w="http://schemas.openxmlformats.org/wordprocessingml/2006/main" xmlns:w14="http://schemas.microsoft.com/office/word/2010/wordml" xmlns:w15="http://schemas.microsoft.com/office/word/2012/wordml" xmlns:w16cex="http://schemas.microsoft.com/office/word/2018/wordml/cex" xmlns:w16cid="http://schemas.microsoft.com/office/word/2016/wordml/cid" xmlns:w16="http://schemas.microsoft.com/office/word/2018/wordml" xmlns:w16du="http://schemas.microsoft.com/office/word/2023/wordml/word16du" xmlns:w16sdtdh="http://schemas.microsoft.com/office/word/2020/wordml/sdtdatahash" xmlns:w16sdtfl="http://schemas.microsoft.com/office/word/2024/wordml/sdtformatlock" xmlns:w16se="http://schemas.microsoft.com/office/word/2015/wordml/symex" mc:Ignorable="w14 w15 w16se w16cid w16 w16cex w16sdtdh w16sdtfl w16du">
   <w:docDefaults>
     <w:rPrDefault>
       <w:rPr>
@@ -190,7 +57,7 @@
       </w:pPr>
     </w:pPrDefault>
   </w:docDefaults>
-  <w:latentStyles w:defLockedState="0" w:defUIPriority="99" w:defSemiHidden="0" w:defUnhideWhenUsed="0" w:defQFormat="0" w:count="375">
+  <w:latentStyles w:defLockedState="0" w:defUIPriority="99" w:defSemiHidden="0" w:defUnhideWhenUsed="0" w:defQFormat="0" w:count="376">
     <w:lsdException w:name="Normal" w:uiPriority="0" w:qFormat="1"/>
     <w:lsdException w:name="heading 1" w:uiPriority="9" w:qFormat="1"/>
     <w:lsdException w:name="heading 2" w:semiHidden="1" w:uiPriority="9" w:unhideWhenUsed="1" w:qFormat="1"/>
@@ -566,6 +433,7 @@
     <w:lsdException w:name="Smart Hyperlink" w:semiHidden="1" w:unhideWhenUsed="1"/>
     <w:lsdException w:name="Hashtag" w:semiHidden="1" w:unhideWhenUsed="1"/>
     <w:lsdException w:name="Unresolved Mention" w:semiHidden="1" w:unhideWhenUsed="1"/>
+    <w:lsdException w:name="Smart Link" w:semiHidden="1" w:unhideWhenUsed="1"/>
   </w:latentStyles>
   <w:style w:type="paragraph" w:default="1" w:styleId="Normln">
     <w:name w:val="Normal"/>

</xml_diff>